<commit_message>
Scripts do Épico 3 finalizados
</commit_message>
<xml_diff>
--- a/DOCUMENTOS/AVAL_ATIVOS_SUB_rev_acc.docx
+++ b/DOCUMENTOS/AVAL_ATIVOS_SUB_rev_acc.docx
@@ -8518,7 +8518,19 @@
         <w:rPr>
           <w:rFonts w:ascii="Century Gothic" w:hAnsi="Century Gothic"/>
         </w:rPr>
-        <w:t>ÉPICO 3: MATRIZ DE PRIORIZAÇÃO E RANQUEAMENTO DOS ATIVOS COM BASE NOS DADOS EXISTENTES</w:t>
+        <w:t>ÉPICO 3: MATRI</w:t>
+      </w:r>
+      <w:r>
+        <w:rPr>
+          <w:rFonts w:ascii="Century Gothic" w:hAnsi="Century Gothic"/>
+        </w:rPr>
+        <w:t>Z</w:t>
+      </w:r>
+      <w:r>
+        <w:rPr>
+          <w:rFonts w:ascii="Century Gothic" w:hAnsi="Century Gothic"/>
+        </w:rPr>
+        <w:t xml:space="preserve"> DE PRIORIZAÇÃO E RANQUEAMENTO DOS ATIVOS COM BASE NOS DADOS EXISTENTES</w:t>
       </w:r>
       <w:bookmarkEnd w:id="23"/>
     </w:p>

</xml_diff>